<commit_message>
Trim MS length to fit 5k word limit.
</commit_message>
<xml_diff>
--- a/manuscript/Hamilton_acI_2016_SOM.docx
+++ b/manuscript/Hamilton_acI_2016_SOM.docx
@@ -7,7 +7,7 @@
         <w:pStyle w:val="Title"/>
       </w:pPr>
       <w:r>
-        <w:t xml:space="preserve">Supplmentary</w:t>
+        <w:t xml:space="preserve">Supplemental</w:t>
       </w:r>
       <w:r>
         <w:t xml:space="preserve"> </w:t>
@@ -26,6 +26,12 @@
       </w:r>
       <w:r>
         <w:t xml:space="preserve">‘</w:t>
+      </w:r>
+      <w:r>
+        <w:t xml:space="preserve">High-Throughput</w:t>
+      </w:r>
+      <w:r>
+        <w:t xml:space="preserve"> </w:t>
       </w:r>
       <w:r>
         <w:t xml:space="preserve">Metabolic</w:t>
@@ -405,17 +411,17 @@
         <w:pStyle w:val="FirstParagraph"/>
       </w:pPr>
       <w:r>
-        <w:t xml:space="preserve">This study relies on an extensive collection of freshwater bacterial genomes, containing MAGs obtained from two metagenomic time-series from two Wisconsin lakes, as well as SAGs from three lakes in the United States. Additional information about this genome collection can be found below.</w:t>
+        <w:t xml:space="preserve">This study relies on an extensive collection of freshwater bacterial genomes, containing metagenome-assembled genomes (MAGs) obtained from two metagenomic time-series from two Wisconsin lakes, as well as single-cell genomes (SAGs) from three lakes in the United States. Additional information about this genome collection can be found below.</w:t>
       </w:r>
     </w:p>
     <w:p>
       <w:pPr>
         <w:pStyle w:val="Heading3"/>
       </w:pPr>
-      <w:bookmarkStart w:id="23" w:name="single-cell-genome-generation-selection-and-sequencing"/>
+      <w:bookmarkStart w:id="23" w:name="single-cell-genome-generation-classification-and-sequencing"/>
       <w:bookmarkEnd w:id="23"/>
       <w:r>
-        <w:t xml:space="preserve">Single-Cell Genome Generation, Selection, and Sequencing</w:t>
+        <w:t xml:space="preserve">Single-Cell Genome Generation, Classification, and Sequencing</w:t>
       </w:r>
     </w:p>
     <w:p>
@@ -1060,7 +1066,31 @@
         <w:t xml:space="preserve">, 2016)</w:t>
       </w:r>
       <w:r>
-        <w:t xml:space="preserve">.</w:t>
+        <w:t xml:space="preserve">. CheckM</w:t>
+      </w:r>
+      <w:r>
+        <w:t xml:space="preserve"> </w:t>
+      </w:r>
+      <w:r>
+        <w:t xml:space="preserve">(Parks</w:t>
+      </w:r>
+      <w:r>
+        <w:t xml:space="preserve"> </w:t>
+      </w:r>
+      <w:r>
+        <w:rPr>
+          <w:i/>
+        </w:rPr>
+        <w:t xml:space="preserve">et al.</w:t>
+      </w:r>
+      <w:r>
+        <w:t xml:space="preserve">, 2015)</w:t>
+      </w:r>
+      <w:r>
+        <w:t xml:space="preserve"> </w:t>
+      </w:r>
+      <w:r>
+        <w:t xml:space="preserve">was used to estimate genome completeness based on 204 single-copy marker genes conserved across the phylum Actinobacteria.</w:t>
       </w:r>
     </w:p>
     <w:p>
@@ -1078,10 +1108,7 @@
         <w:pStyle w:val="FirstParagraph"/>
       </w:pPr>
       <w:r>
-        <w:rPr>
-          <w:b/>
-        </w:rPr>
-        <w:t xml:space="preserve">Note: This material can be dropped since I do not use the internal standard. However, readers who consult the GitHub repo may be curious about the standard.</w:t>
+        <w:t xml:space="preserve">This study used four metatranscriptomes obtained as part of a 24-hour sampling experiment designed to identify diel trends in freshwater microbial communities. Samples were collected from the top of the water column (depth &lt;1m) from Lake Mendota (Madison, WI, USA) on August 20 and 21, 2015. For each sample, between 200 and 400 mL lake water was filtered onto a 0.2 μm polyethersulfone filter (Supor, Pall Corp), flash frozen in liquid nitrogen, and stored at -80°C until extraction.</w:t>
       </w:r>
     </w:p>
     <w:p>
@@ -1089,13 +1116,179 @@
         <w:pStyle w:val="BodyText"/>
       </w:pPr>
       <w:r>
-        <w:t xml:space="preserve">This study used four metatranscriptomes obtained as part of a 24-hour sampling experiment designed to identify diel trends in freshwater microbial communities (unpublished study). Prior to RNA extraction, three samples were spiked with an internal standard to enable quantification of total transcript abundance, following an established protocol</w:t>
-      </w:r>
-      <w:r>
-        <w:t xml:space="preserve"> </w:t>
-      </w:r>
-      <w:r>
-        <w:t xml:space="preserve">(Satinsky</w:t>
+        <w:t xml:space="preserve">Samples were subject to TRIzol-based RNA extraction (Thermo Fisher Scientific, Waltham, MA) followed by phenol-chloroform separation and RNA precipitation. RNA was purified following an on-column DNAse digestion using the RNase-Free DNase Set (Qiagen, Venlo, Netherlands) and cleaned up with the RNeasy Mini Kit (Qiagen, Venlo, Netherlands). RNA was then sent to the University of Wisconsin-Madison Biotechnology Center (https://www.biotech.wisc.edu) for sequencing. There, samples were prepared for sequencing using the TruSeq RNA Library Prep Kit v2 (Illumina, San Diego, CA), with a ribosomal RNA (rRNA) depletion step using the Ribo-Zero rRNA Removal Kit (Bacteria) (Illumina). The resulting cDNA libraries were pooled in an equimolar ratio, and sequenced on an Illumina HiSeq2500 platform.</w:t>
+      </w:r>
+    </w:p>
+    <w:p>
+      <w:pPr>
+        <w:pStyle w:val="BodyText"/>
+      </w:pPr>
+      <w:r>
+        <w:t xml:space="preserve">Raw paired-end reads were then trimmed using Sickle</w:t>
+      </w:r>
+      <w:r>
+        <w:t xml:space="preserve"> </w:t>
+      </w:r>
+      <w:r>
+        <w:t xml:space="preserve">(Joshi and Fass, 2011)</w:t>
+      </w:r>
+      <w:r>
+        <w:t xml:space="preserve"> </w:t>
+      </w:r>
+      <w:r>
+        <w:t xml:space="preserve">and merged using FLASH</w:t>
+      </w:r>
+      <w:r>
+        <w:t xml:space="preserve"> </w:t>
+      </w:r>
+      <w:r>
+        <w:t xml:space="preserve">(Magoc and Salzberg, 2011)</w:t>
+      </w:r>
+      <w:r>
+        <w:t xml:space="preserve">. Sickle was run using default parameters, and FLASH was run with a maximum overlap of 100 nucleotides (</w:t>
+      </w:r>
+      <w:r>
+        <w:rPr>
+          <w:rStyle w:val="VerbatimChar"/>
+        </w:rPr>
+        <w:t xml:space="preserve">M = 100</w:t>
+      </w:r>
+      <w:r>
+        <w:t xml:space="preserve">). Finally, additional rRNA and ncRNA sequences were removed using SortMeRNA</w:t>
+      </w:r>
+      <w:r>
+        <w:t xml:space="preserve"> </w:t>
+      </w:r>
+      <w:r>
+        <w:t xml:space="preserve">(Kopylova</w:t>
+      </w:r>
+      <w:r>
+        <w:t xml:space="preserve"> </w:t>
+      </w:r>
+      <w:r>
+        <w:rPr>
+          <w:i/>
+        </w:rPr>
+        <w:t xml:space="preserve">et al.</w:t>
+      </w:r>
+      <w:r>
+        <w:t xml:space="preserve">, 2012)</w:t>
+      </w:r>
+      <w:r>
+        <w:t xml:space="preserve"> </w:t>
+      </w:r>
+      <w:r>
+        <w:t xml:space="preserve">using default parameters. SortMeRNA was run using eight built-in databases for bacterial, archaeal, and eukaryotic small and large ribosomal subunits and ncRNAs, derived from the SILVA 119</w:t>
+      </w:r>
+      <w:r>
+        <w:t xml:space="preserve"> </w:t>
+      </w:r>
+      <w:r>
+        <w:t xml:space="preserve">(Quast</w:t>
+      </w:r>
+      <w:r>
+        <w:t xml:space="preserve"> </w:t>
+      </w:r>
+      <w:r>
+        <w:rPr>
+          <w:i/>
+        </w:rPr>
+        <w:t xml:space="preserve">et al.</w:t>
+      </w:r>
+      <w:r>
+        <w:t xml:space="preserve">, 2013)</w:t>
+      </w:r>
+      <w:r>
+        <w:t xml:space="preserve"> </w:t>
+      </w:r>
+      <w:r>
+        <w:t xml:space="preserve">and RFAM</w:t>
+      </w:r>
+      <w:r>
+        <w:t xml:space="preserve"> </w:t>
+      </w:r>
+      <w:r>
+        <w:t xml:space="preserve">(Nawrocki</w:t>
+      </w:r>
+      <w:r>
+        <w:t xml:space="preserve"> </w:t>
+      </w:r>
+      <w:r>
+        <w:rPr>
+          <w:i/>
+        </w:rPr>
+        <w:t xml:space="preserve">et al.</w:t>
+      </w:r>
+      <w:r>
+        <w:t xml:space="preserve">, 2015)</w:t>
+      </w:r>
+      <w:r>
+        <w:t xml:space="preserve"> </w:t>
+      </w:r>
+      <w:r>
+        <w:t xml:space="preserve">databases.</w:t>
+      </w:r>
+    </w:p>
+    <w:p>
+      <w:pPr>
+        <w:pStyle w:val="BodyText"/>
+      </w:pPr>
+      <w:r>
+        <w:t xml:space="preserve">Metadata about the four samples used in this study can be found in Table S1, and the raw RNA sequences can be found on the National Center for Biotechnology Information (NCBI) website under BioProject PRJNA362825. Additional information, including all protocols and scripts for sample collection, RNA extraction, sequencing, and bioinformatic analysis can be found on Github (https://github.com/McMahonLab/OMD-TOILv2, DOI:######).</w:t>
+      </w:r>
+    </w:p>
+    <w:p>
+      <w:pPr>
+        <w:pStyle w:val="Heading2"/>
+      </w:pPr>
+      <w:bookmarkStart w:id="26" w:name="genome-annotation-metabolic-network-reconstruction-and-computation-and-evaluation-of-seed-compounds"/>
+      <w:bookmarkEnd w:id="26"/>
+      <w:r>
+        <w:t xml:space="preserve">Genome Annotation, Metabolic Network Reconstruction, and Computation and Evaluation of Seed Compounds</w:t>
+      </w:r>
+    </w:p>
+    <w:p>
+      <w:pPr>
+        <w:pStyle w:val="FirstParagraph"/>
+      </w:pPr>
+      <w:r>
+        <w:t xml:space="preserve">Genome annotations were performed and metabolic network reconstructions were built using KBase. Contigs for each genome were uploaded to KBase and annotated using the</w:t>
+      </w:r>
+      <w:r>
+        <w:t xml:space="preserve"> </w:t>
+      </w:r>
+      <w:r>
+        <w:t xml:space="preserve">“</w:t>
+      </w:r>
+      <w:r>
+        <w:t xml:space="preserve">Annotate Microbial Contigs</w:t>
+      </w:r>
+      <w:r>
+        <w:t xml:space="preserve">”</w:t>
+      </w:r>
+      <w:r>
+        <w:t xml:space="preserve"> </w:t>
+      </w:r>
+      <w:r>
+        <w:t xml:space="preserve">method with default options, which uses components of the RAST toolkit</w:t>
+      </w:r>
+      <w:r>
+        <w:t xml:space="preserve"> </w:t>
+      </w:r>
+      <w:r>
+        <w:t xml:space="preserve">(Brettin</w:t>
+      </w:r>
+      <w:r>
+        <w:t xml:space="preserve"> </w:t>
+      </w:r>
+      <w:r>
+        <w:rPr>
+          <w:i/>
+        </w:rPr>
+        <w:t xml:space="preserve">et al.</w:t>
+      </w:r>
+      <w:r>
+        <w:t xml:space="preserve">, 2015; Overbeek</w:t>
       </w:r>
       <w:r>
         <w:t xml:space="preserve"> </w:t>
@@ -1110,25 +1303,138 @@
         <w:t xml:space="preserve">, 2014)</w:t>
       </w:r>
       <w:r>
-        <w:t xml:space="preserve">. Briefly, a 970-nucleotide-long mRNA standard was synthesized using a a T7 RNA polymerase and the Riboprobe In Vitro Transcription System (Promega, Madison, WI), according to the manufacturer’s protocol. A fixed quantity of each standard (1.172 x 10^10 copies) was added independently to each lysis tube immediately prior to the addition of the sample filter. The DNA sequence of the internal standard follows.</w:t>
-      </w:r>
-    </w:p>
-    <w:p>
-      <w:pPr>
-        <w:pStyle w:val="Heading3"/>
-      </w:pPr>
-      <w:bookmarkStart w:id="26" w:name="dna-sequence-of-internal-standard"/>
-      <w:bookmarkEnd w:id="26"/>
-      <w:r>
-        <w:t xml:space="preserve">DNA Sequence of Internal standard</w:t>
-      </w:r>
-    </w:p>
-    <w:p>
-      <w:pPr>
-        <w:pStyle w:val="FirstParagraph"/>
-      </w:pPr>
-      <w:r>
-        <w:t xml:space="preserve">GGGTATTTTAACTTTACTAAGGAGAATTCATCATGGCAGAAATCGGTACTGGCTTTCCATTCGACCCCCATTATGTGGAAGTCCTGGGCGAGCGCATGCACTACGTCGATGTTGGTCCGCGCGATGGCACCCCTGTGCTGTTCCTGCACGGTAACCCGACCTCCTCCTACGTGTGGCGCAACATCATCCCGCATGTTGCACCGACCCATCGCTGCATTGCTCCAGACCTGATCGGTATGGGCAAATCCGACAAACCAGACCTGGGTTATTTCTTCGACGACCACGTCCGCTTCATGGATGCCTTCATCGAAGCCCTGGGTCTGGAAGAGGTCGTCCTGGTCATTCACGACTGGGGCTCCGCTCTGGGTTTCCACTGGGCCAAGCGCAATCCAGAGCGCGTCAAAGGTATTGCATTTATGGAGTTCATCCGCCCTATCCCGACCTGGGACGAATGGCCAGAATTTGCCCGCGAGACCTTCCAGGCCTTCCGCACCACCGACGTCGGCCGCAAGCTGATCATCGATCAGAACGTTTTTATCGAGGGTACGCTGCCGATGGGTGTCGTCCGCCCGCTGACTGAAGTCGAGATGGACCATTACCGCGAGCCGTTCCTGAATCCTGTTGACCGCGAGCCACTGTGGCGCTTCCCAAACGAGCTGCCAATCGCCGGTGAGCCAGCGAACATCGTCGCGCTGGTCGAAGAATACATGGACTGGCTGCACCAGTCCCCTGTCCCGAAGCTGCTGTTCTGGGGCACCCCAGGCGTTCTGATCCCACCGGCCGAAGCCGCTCGCCTGGCCAAAAGCCTGCCTAACTGCAAGGCTGTGGACATCGGCCCGGGTCTGAATCTGCTGCAAGAAGACAACCCGGACCTGATCGGCAGCGAGATCGCGCGCTGGCTGTCGACGCTCGAGATTTCCGGCGAGCCAACCACTGAGGATCTGTACTTTCAGAGCGATAACGCGATCGC</w:t>
+        <w:t xml:space="preserve"> </w:t>
+      </w:r>
+      <w:r>
+        <w:t xml:space="preserve">for genome annotation. Metabolic network reconstructions were obtained using the</w:t>
+      </w:r>
+      <w:r>
+        <w:t xml:space="preserve"> </w:t>
+      </w:r>
+      <w:r>
+        <w:t xml:space="preserve">“</w:t>
+      </w:r>
+      <w:r>
+        <w:t xml:space="preserve">Build Metabolic Model</w:t>
+      </w:r>
+      <w:r>
+        <w:t xml:space="preserve">”</w:t>
+      </w:r>
+      <w:r>
+        <w:t xml:space="preserve"> </w:t>
+      </w:r>
+      <w:r>
+        <w:t xml:space="preserve">app with default parameters, which relies on the Model SEED framework</w:t>
+      </w:r>
+      <w:r>
+        <w:t xml:space="preserve"> </w:t>
+      </w:r>
+      <w:r>
+        <w:t xml:space="preserve">(Henry</w:t>
+      </w:r>
+      <w:r>
+        <w:t xml:space="preserve"> </w:t>
+      </w:r>
+      <w:r>
+        <w:rPr>
+          <w:i/>
+        </w:rPr>
+        <w:t xml:space="preserve">et al.</w:t>
+      </w:r>
+      <w:r>
+        <w:t xml:space="preserve">, 2010)</w:t>
+      </w:r>
+      <w:r>
+        <w:t xml:space="preserve"> </w:t>
+      </w:r>
+      <w:r>
+        <w:t xml:space="preserve">to build a draft reconstruction.</w:t>
+      </w:r>
+    </w:p>
+    <w:p>
+      <w:pPr>
+        <w:pStyle w:val="BodyText"/>
+      </w:pPr>
+      <w:r>
+        <w:t xml:space="preserve">Reconstructions were then pruned and converted to metabolic network graphs (Figure S1). During this process, exchange and transport reactions were removed from the reconstruction, to prevent extracellular metabolites from being identified as seed compounds. The biomass reaction was also removed, as KBase generates generalized biomass equations that may not reflect acI-specific biomass requirements. Finally, DNA/RNA replication reactions were removed, as these reactions do not represent metabolic processes. Reactions in the reconstructions were then mass- and charge-balanced. Next, currency metabolites (compounds used to carry electrons and functional groups) and highly-connected compounds (those that participate in many reactions, such as CO2 and O2) were removed to ensure paths in the resulting metabolic network graph would be biologically meaningful</w:t>
+      </w:r>
+      <w:r>
+        <w:t xml:space="preserve"> </w:t>
+      </w:r>
+      <w:r>
+        <w:t xml:space="preserve">(Ma and Zeng, 2003a)</w:t>
+      </w:r>
+      <w:r>
+        <w:t xml:space="preserve">. Finally, the metabolic network graph was extracted from the reconstruction, to enable graph-theoretical identification of the network’s seed set.</w:t>
+      </w:r>
+    </w:p>
+    <w:p>
+      <w:pPr>
+        <w:pStyle w:val="BodyText"/>
+      </w:pPr>
+      <w:r>
+        <w:t xml:space="preserve">Many of the individual acI genomes are incomplete (see Results). Therefore, composite metabolic network graphs were constructed for each clade, to increase the accuracy of seed identification (Figure S2). To do so, all genome-level metabolic network graphs for all genomes within each acI clade were combined to generate a composite clade-level metabolic network graph. Beginning with two genomes, nodes and edges unique to the second genome are identified and appended to the network graph for the first genome, giving a composite metabolic network graph. The process is repeated for each genome, until all of the network graphs have been incorporated into the composite.</w:t>
+      </w:r>
+    </w:p>
+    <w:p>
+      <w:pPr>
+        <w:pStyle w:val="BodyText"/>
+      </w:pPr>
+      <w:r>
+        <w:t xml:space="preserve">Formally, the seed set of the network is defined as the minimal set of compounds that cannot be synthesized from other compounds in the network, and whose presence enables the synthesis of all other compounds in the network</w:t>
+      </w:r>
+      <w:r>
+        <w:t xml:space="preserve"> </w:t>
+      </w:r>
+      <w:r>
+        <w:t xml:space="preserve">(Borenstein</w:t>
+      </w:r>
+      <w:r>
+        <w:t xml:space="preserve"> </w:t>
+      </w:r>
+      <w:r>
+        <w:rPr>
+          <w:i/>
+        </w:rPr>
+        <w:t xml:space="preserve">et al.</w:t>
+      </w:r>
+      <w:r>
+        <w:t xml:space="preserve">, 2008)</w:t>
+      </w:r>
+      <w:r>
+        <w:t xml:space="preserve">. Seed compounds for each composite clade-level metabolic network graph were calculated using the seed set framework</w:t>
+      </w:r>
+      <w:r>
+        <w:t xml:space="preserve"> </w:t>
+      </w:r>
+      <w:r>
+        <w:t xml:space="preserve">(Borenstein</w:t>
+      </w:r>
+      <w:r>
+        <w:t xml:space="preserve"> </w:t>
+      </w:r>
+      <w:r>
+        <w:rPr>
+          <w:i/>
+        </w:rPr>
+        <w:t xml:space="preserve">et al.</w:t>
+      </w:r>
+      <w:r>
+        <w:t xml:space="preserve">, 2008)</w:t>
+      </w:r>
+      <w:r>
+        <w:t xml:space="preserve"> </w:t>
+      </w:r>
+      <w:r>
+        <w:t xml:space="preserve">(Figure S3). Briefly, the graph is decomposed into its strongly connected components (SCCs), sets of nodes such that each node in the set is reachable from every other node. Seed compounds can then be found by identifying source components (components with no incoming edges) on the condensation of the original graph, a representation in which each SCC is represented as a single vertex. Here, each source component represents a seed set, and the nodes within that vertex represent seed compounds. If a seed set contains multiple seed compounds, each compound is assigned a weight equal to the size of the seed set. Because seed compounds are computed from a metabolic network, it is important to manually evaluate all predicted seed compounds to identify those that may be biologically meaningful, and do not arise from errors in the metabolic network reconstruction. Examples of this process are given below.</w:t>
+      </w:r>
+    </w:p>
+    <w:p>
+      <w:pPr>
+        <w:pStyle w:val="BodyText"/>
+      </w:pPr>
+      <w:r>
+        <w:t xml:space="preserve">All steps were implemented using custom Python scripts, freely available as part of the reverseEcology Python package (https://pypi.python.org/pypi/reverseEcology/, DOI:######).</w:t>
       </w:r>
     </w:p>
     <w:p>
@@ -1199,7 +1505,7 @@
         <w:t xml:space="preserve"> </w:t>
       </w:r>
       <w:r>
-        <w:t xml:space="preserve">(Ma and Zeng, 2003)</w:t>
+        <w:t xml:space="preserve">(Ma and Zeng, 2003b)</w:t>
       </w:r>
       <w:r>
         <w:t xml:space="preserve">, which may be a consequence of the small and streamlined genomes of acI bacteria.</w:t>
@@ -1586,10 +1892,58 @@
     </w:p>
     <w:p>
       <w:pPr>
+        <w:pStyle w:val="Heading2"/>
+      </w:pPr>
+      <w:bookmarkStart w:id="30" w:name="compounds-transported-by-the-aci-lineage"/>
+      <w:bookmarkEnd w:id="30"/>
+      <w:r>
+        <w:t xml:space="preserve">Compounds Transported by the acI Lineage</w:t>
+      </w:r>
+    </w:p>
+    <w:p>
+      <w:pPr>
+        <w:pStyle w:val="FirstParagraph"/>
+      </w:pPr>
+      <w:r>
+        <w:t xml:space="preserve">The presence of multiple branched-chain amino acid and oligopeptide transporters attests to the importance of these compounds to acI’s lifestyle. These ABC transporters are composed of four subunits, including two membrane-associated ATPases and two transmembrane proteins that generally determine the substrate specificity of the transporter</w:t>
+      </w:r>
+      <w:r>
+        <w:t xml:space="preserve"> </w:t>
+      </w:r>
+      <w:r>
+        <w:t xml:space="preserve">(Higgins, 1992)</w:t>
+      </w:r>
+      <w:r>
+        <w:t xml:space="preserve">. We identified a total of ten distinct oligopeptide transporters within our 36 freshwater acI genomes (Table S10), each with a unique transmembrane (oligopeptide-binding) protein. Six of these transporters are found in all three clades, while the remaining four are present in just one or two clades (Table S10). Similarly, we identified a total of six distinct branched-chain amino acid transporters. In these transporters, an amino acid-binding protein, rather than the transmembrane proteins, determines the substrate specificity</w:t>
+      </w:r>
+      <w:r>
+        <w:t xml:space="preserve"> </w:t>
+      </w:r>
+      <w:r>
+        <w:t xml:space="preserve">(Adams</w:t>
+      </w:r>
+      <w:r>
+        <w:t xml:space="preserve"> </w:t>
+      </w:r>
+      <w:r>
+        <w:rPr>
+          <w:i/>
+        </w:rPr>
+        <w:t xml:space="preserve">et al.</w:t>
+      </w:r>
+      <w:r>
+        <w:t xml:space="preserve">, 1990)</w:t>
+      </w:r>
+      <w:r>
+        <w:t xml:space="preserve">. Five of the six transporters in our genomes contain the same four transmembrane and ATPase subunits, differing only in the amino acid binding subunit (Table S10). Of these five distinct amino acid binding proteins, only one is found in all three clades, with the others being found in just one or two clades (Table S10). The diversity of these transporters both within and between clades suggests the acI are adapted to a variety of amino acids and oligopeptides, with further specialization within each clade.</w:t>
+      </w:r>
+    </w:p>
+    <w:p>
+      <w:pPr>
         <w:pStyle w:val="Heading1"/>
       </w:pPr>
-      <w:bookmarkStart w:id="30" w:name="references"/>
-      <w:bookmarkEnd w:id="30"/>
+      <w:bookmarkStart w:id="31" w:name="references"/>
+      <w:bookmarkEnd w:id="31"/>
       <w:r>
         <w:t xml:space="preserve">References</w:t>
       </w:r>
@@ -1599,6 +1953,35 @@
         <w:pStyle w:val="Bibliography"/>
       </w:pPr>
       <w:r>
+        <w:t xml:space="preserve">Adams MD, Wagner LM, Gibson AL, Oxenderll DL. (1990). Nucleotide Sequence and Genetic Characterization Reveal Six Essential Genes for the LIV-I and LS Transport Systems of Escherichia coli.</w:t>
+      </w:r>
+      <w:r>
+        <w:t xml:space="preserve"> </w:t>
+      </w:r>
+      <w:r>
+        <w:rPr>
+          <w:i/>
+        </w:rPr>
+        <w:t xml:space="preserve">Journal of Biological Chemistry</w:t>
+      </w:r>
+      <w:r>
+        <w:t xml:space="preserve"> </w:t>
+      </w:r>
+      <w:r>
+        <w:rPr>
+          <w:b/>
+        </w:rPr>
+        <w:t xml:space="preserve">265</w:t>
+      </w:r>
+      <w:r>
+        <w:t xml:space="preserve">: 11436–11443.</w:t>
+      </w:r>
+    </w:p>
+    <w:p>
+      <w:pPr>
+        <w:pStyle w:val="Bibliography"/>
+      </w:pPr>
+      <w:r>
         <w:t xml:space="preserve">Bendall ML, Stevens SLR, Chan L-K, Malfatti S, Schwientek P, Tremblay J</w:t>
       </w:r>
       <w:r>
@@ -1643,6 +2026,79 @@
         <w:pStyle w:val="Bibliography"/>
       </w:pPr>
       <w:r>
+        <w:t xml:space="preserve">Borenstein E, Kupiec M, Feldman MW, Ruppin E. (2008). Large-scale reconstruction and phylogenetic analysis of metabolic environments.</w:t>
+      </w:r>
+      <w:r>
+        <w:t xml:space="preserve"> </w:t>
+      </w:r>
+      <w:r>
+        <w:rPr>
+          <w:i/>
+        </w:rPr>
+        <w:t xml:space="preserve">Proceedings of the National Academy of Sciences</w:t>
+      </w:r>
+      <w:r>
+        <w:t xml:space="preserve"> </w:t>
+      </w:r>
+      <w:r>
+        <w:rPr>
+          <w:b/>
+        </w:rPr>
+        <w:t xml:space="preserve">105</w:t>
+      </w:r>
+      <w:r>
+        <w:t xml:space="preserve">: 14482–14487.</w:t>
+      </w:r>
+    </w:p>
+    <w:p>
+      <w:pPr>
+        <w:pStyle w:val="Bibliography"/>
+      </w:pPr>
+      <w:r>
+        <w:t xml:space="preserve">Brettin T, Davis JJ, Disz T, Edwards RA, Gerdes S, Olsen GJ</w:t>
+      </w:r>
+      <w:r>
+        <w:t xml:space="preserve"> </w:t>
+      </w:r>
+      <w:r>
+        <w:rPr>
+          <w:i/>
+        </w:rPr>
+        <w:t xml:space="preserve">et al.</w:t>
+      </w:r>
+      <w:r>
+        <w:t xml:space="preserve"> </w:t>
+      </w:r>
+      <w:r>
+        <w:t xml:space="preserve">(2015). RASTtk: a modular and extensible implementation of the RAST algorithm for building custom annotation pipelines and annotating batches of genomes.</w:t>
+      </w:r>
+      <w:r>
+        <w:t xml:space="preserve"> </w:t>
+      </w:r>
+      <w:r>
+        <w:rPr>
+          <w:i/>
+        </w:rPr>
+        <w:t xml:space="preserve">Scientific Reports</w:t>
+      </w:r>
+      <w:r>
+        <w:t xml:space="preserve"> </w:t>
+      </w:r>
+      <w:r>
+        <w:rPr>
+          <w:b/>
+        </w:rPr>
+        <w:t xml:space="preserve">5</w:t>
+      </w:r>
+      <w:r>
+        <w:t xml:space="preserve">: 8365.</w:t>
+      </w:r>
+    </w:p>
+    <w:p>
+      <w:pPr>
+        <w:pStyle w:val="Bibliography"/>
+      </w:pPr>
+      <w:r>
         <w:t xml:space="preserve">Darling AE, Jospin G, Lowe E, Matsen FA, Bik HM, Eisen JA. (2014). PhyloSift: phylogenetic analysis of genomes and metagenomes.</w:t>
       </w:r>
       <w:r>
@@ -1777,7 +2233,7 @@
       <w:r>
         <w:t xml:space="preserve"> </w:t>
       </w:r>
-      <w:hyperlink r:id="rId31">
+      <w:hyperlink r:id="rId32">
         <w:r>
           <w:rPr>
             <w:rStyle w:val="Hyperlink"/>
@@ -1882,6 +2338,72 @@
         <w:pStyle w:val="Bibliography"/>
       </w:pPr>
       <w:r>
+        <w:t xml:space="preserve">Henry CS, DeJongh M, Best AA, Frybarger PM, Linsay B, Stevens RL. (2010). High-throughput generation, optimization and analysis of genome-scale metabolic models.</w:t>
+      </w:r>
+      <w:r>
+        <w:t xml:space="preserve"> </w:t>
+      </w:r>
+      <w:r>
+        <w:rPr>
+          <w:i/>
+        </w:rPr>
+        <w:t xml:space="preserve">Nature Biotechnology</w:t>
+      </w:r>
+      <w:r>
+        <w:t xml:space="preserve"> </w:t>
+      </w:r>
+      <w:r>
+        <w:rPr>
+          <w:b/>
+        </w:rPr>
+        <w:t xml:space="preserve">28</w:t>
+      </w:r>
+      <w:r>
+        <w:t xml:space="preserve">: 977–982.</w:t>
+      </w:r>
+    </w:p>
+    <w:p>
+      <w:pPr>
+        <w:pStyle w:val="Bibliography"/>
+      </w:pPr>
+      <w:r>
+        <w:t xml:space="preserve">Higgins CF. (1992). Abc Transporters - From Microorganisms To Man.</w:t>
+      </w:r>
+      <w:r>
+        <w:t xml:space="preserve"> </w:t>
+      </w:r>
+      <w:r>
+        <w:rPr>
+          <w:i/>
+        </w:rPr>
+        <w:t xml:space="preserve">Annual Review of Cell Biology</w:t>
+      </w:r>
+      <w:r>
+        <w:t xml:space="preserve"> </w:t>
+      </w:r>
+      <w:r>
+        <w:rPr>
+          <w:b/>
+        </w:rPr>
+        <w:t xml:space="preserve">8</w:t>
+      </w:r>
+      <w:r>
+        <w:t xml:space="preserve">: 67–113.</w:t>
+      </w:r>
+    </w:p>
+    <w:p>
+      <w:pPr>
+        <w:pStyle w:val="Bibliography"/>
+      </w:pPr>
+      <w:r>
+        <w:t xml:space="preserve">Joshi NA, Fass JN. (2011). Sickle: A sliding-window, adaptive, quality-based trimming tool for FastQ files (Version 1.33).</w:t>
+      </w:r>
+    </w:p>
+    <w:p>
+      <w:pPr>
+        <w:pStyle w:val="Bibliography"/>
+      </w:pPr>
+      <w:r>
         <w:t xml:space="preserve">Kang DD, Froula J, Egan R, Wang Z. (2015). MetaBAT, an efficient tool for accurately reconstructing single genomes from complex microbial communities.</w:t>
       </w:r>
       <w:r>
@@ -1911,6 +2433,35 @@
         <w:pStyle w:val="Bibliography"/>
       </w:pPr>
       <w:r>
+        <w:t xml:space="preserve">Kopylova E, Noe L, Touzet H. (2012). SortMeRNA: fast and accurate filtering of ribosomal RNAs in metatranscriptomic data.</w:t>
+      </w:r>
+      <w:r>
+        <w:t xml:space="preserve"> </w:t>
+      </w:r>
+      <w:r>
+        <w:rPr>
+          <w:i/>
+        </w:rPr>
+        <w:t xml:space="preserve">Bioinformatics</w:t>
+      </w:r>
+      <w:r>
+        <w:t xml:space="preserve"> </w:t>
+      </w:r>
+      <w:r>
+        <w:rPr>
+          <w:b/>
+        </w:rPr>
+        <w:t xml:space="preserve">28</w:t>
+      </w:r>
+      <w:r>
+        <w:t xml:space="preserve">: 3211–3217.</w:t>
+      </w:r>
+    </w:p>
+    <w:p>
+      <w:pPr>
+        <w:pStyle w:val="Bibliography"/>
+      </w:pPr>
+      <w:r>
         <w:t xml:space="preserve">Ludwig W, Strunk O, Westram R, Richter L, Meier H, Yadhukumar</w:t>
       </w:r>
       <w:r>
@@ -1999,7 +2550,7 @@
         <w:pStyle w:val="Bibliography"/>
       </w:pPr>
       <w:r>
-        <w:t xml:space="preserve">Ma HW, Zeng A-P. (2003). The connectivity structure, giant strong component and centrality of metabolic networks.</w:t>
+        <w:t xml:space="preserve">Ma H, Zeng A-P. (2003a). Reconstruction of metabolic networks from genome data and analysis of their global structure for various organisms.</w:t>
       </w:r>
       <w:r>
         <w:t xml:space="preserve"> </w:t>
@@ -2020,6 +2571,35 @@
         <w:t xml:space="preserve">19</w:t>
       </w:r>
       <w:r>
+        <w:t xml:space="preserve">: 270–277.</w:t>
+      </w:r>
+    </w:p>
+    <w:p>
+      <w:pPr>
+        <w:pStyle w:val="Bibliography"/>
+      </w:pPr>
+      <w:r>
+        <w:t xml:space="preserve">Ma HW, Zeng A-P. (2003b). The connectivity structure, giant strong component and centrality of metabolic networks.</w:t>
+      </w:r>
+      <w:r>
+        <w:t xml:space="preserve"> </w:t>
+      </w:r>
+      <w:r>
+        <w:rPr>
+          <w:i/>
+        </w:rPr>
+        <w:t xml:space="preserve">Bioinformatics</w:t>
+      </w:r>
+      <w:r>
+        <w:t xml:space="preserve"> </w:t>
+      </w:r>
+      <w:r>
+        <w:rPr>
+          <w:b/>
+        </w:rPr>
+        <w:t xml:space="preserve">19</w:t>
+      </w:r>
+      <w:r>
         <w:t xml:space="preserve">: 1423–1430.</w:t>
       </w:r>
     </w:p>
@@ -2101,6 +2681,50 @@
         <w:pStyle w:val="Bibliography"/>
       </w:pPr>
       <w:r>
+        <w:t xml:space="preserve">Nawrocki EP, Burge SW, Bateman A, Daub J, Eberhardt RY, Eddy SR</w:t>
+      </w:r>
+      <w:r>
+        <w:t xml:space="preserve"> </w:t>
+      </w:r>
+      <w:r>
+        <w:rPr>
+          <w:i/>
+        </w:rPr>
+        <w:t xml:space="preserve">et al.</w:t>
+      </w:r>
+      <w:r>
+        <w:t xml:space="preserve"> </w:t>
+      </w:r>
+      <w:r>
+        <w:t xml:space="preserve">(2015). Rfam 12.0: Updates to the RNA families database.</w:t>
+      </w:r>
+      <w:r>
+        <w:t xml:space="preserve"> </w:t>
+      </w:r>
+      <w:r>
+        <w:rPr>
+          <w:i/>
+        </w:rPr>
+        <w:t xml:space="preserve">Nucleic Acids Research</w:t>
+      </w:r>
+      <w:r>
+        <w:t xml:space="preserve"> </w:t>
+      </w:r>
+      <w:r>
+        <w:rPr>
+          <w:b/>
+        </w:rPr>
+        <w:t xml:space="preserve">43</w:t>
+      </w:r>
+      <w:r>
+        <w:t xml:space="preserve">: D130–D137.</w:t>
+      </w:r>
+    </w:p>
+    <w:p>
+      <w:pPr>
+        <w:pStyle w:val="Bibliography"/>
+      </w:pPr>
+      <w:r>
         <w:t xml:space="preserve">Newton RJ, Jones SE, Eiler A, McMahon KD, Bertilsson S. (2011). A guide to the natural history of freshwater lake bacteria.</w:t>
       </w:r>
       <w:r>
@@ -2130,31 +2754,31 @@
         <w:pStyle w:val="Bibliography"/>
       </w:pPr>
       <w:r>
-        <w:t xml:space="preserve">Satinsky BM, Zielinski BL, Doherty M, Smith CB, Sharma S, Paul JH</w:t>
-      </w:r>
-      <w:r>
-        <w:t xml:space="preserve"> </w:t>
-      </w:r>
-      <w:r>
-        <w:rPr>
-          <w:i/>
-        </w:rPr>
-        <w:t xml:space="preserve">et al.</w:t>
-      </w:r>
-      <w:r>
-        <w:t xml:space="preserve"> </w:t>
-      </w:r>
-      <w:r>
-        <w:t xml:space="preserve">(2014). The Amazon continuum dataset: quantitative metagenomic and metatranscriptomic inventories of the Amazon River plume, June 2010.</w:t>
-      </w:r>
-      <w:r>
-        <w:t xml:space="preserve"> </w:t>
-      </w:r>
-      <w:r>
-        <w:rPr>
-          <w:i/>
-        </w:rPr>
-        <w:t xml:space="preserve">Microbiome</w:t>
+        <w:t xml:space="preserve">Overbeek RA, Olson R, Pusch GD, Olsen GJ, Davis JJ, Disz T</w:t>
+      </w:r>
+      <w:r>
+        <w:t xml:space="preserve"> </w:t>
+      </w:r>
+      <w:r>
+        <w:rPr>
+          <w:i/>
+        </w:rPr>
+        <w:t xml:space="preserve">et al.</w:t>
+      </w:r>
+      <w:r>
+        <w:t xml:space="preserve"> </w:t>
+      </w:r>
+      <w:r>
+        <w:t xml:space="preserve">(2014). The SEED and the Rapid Annotation of microbial genomes using Subsystems Technology (RAST).</w:t>
+      </w:r>
+      <w:r>
+        <w:t xml:space="preserve"> </w:t>
+      </w:r>
+      <w:r>
+        <w:rPr>
+          <w:i/>
+        </w:rPr>
+        <w:t xml:space="preserve">Nucleic Acids Research</w:t>
       </w:r>
       <w:r>
         <w:t xml:space="preserve"> </w:t>
@@ -2163,10 +2787,83 @@
         <w:rPr>
           <w:b/>
         </w:rPr>
-        <w:t xml:space="preserve">2</w:t>
-      </w:r>
-      <w:r>
-        <w:t xml:space="preserve">: 17.</w:t>
+        <w:t xml:space="preserve">42</w:t>
+      </w:r>
+      <w:r>
+        <w:t xml:space="preserve">: 206–214.</w:t>
+      </w:r>
+    </w:p>
+    <w:p>
+      <w:pPr>
+        <w:pStyle w:val="Bibliography"/>
+      </w:pPr>
+      <w:r>
+        <w:t xml:space="preserve">Parks DH, Imelfort M, Skennerton CT, Hugenholtz P, Tyson GW. (2015). CheckM: assessing the quality of microbial genomes recovered from isolates, single cells, and metagenomes.</w:t>
+      </w:r>
+      <w:r>
+        <w:t xml:space="preserve"> </w:t>
+      </w:r>
+      <w:r>
+        <w:rPr>
+          <w:i/>
+        </w:rPr>
+        <w:t xml:space="preserve">Genome Research</w:t>
+      </w:r>
+      <w:r>
+        <w:t xml:space="preserve"> </w:t>
+      </w:r>
+      <w:r>
+        <w:rPr>
+          <w:b/>
+        </w:rPr>
+        <w:t xml:space="preserve">25</w:t>
+      </w:r>
+      <w:r>
+        <w:t xml:space="preserve">: 1043–1055.</w:t>
+      </w:r>
+    </w:p>
+    <w:p>
+      <w:pPr>
+        <w:pStyle w:val="Bibliography"/>
+      </w:pPr>
+      <w:r>
+        <w:t xml:space="preserve">Quast C, Pruesse E, Yilmaz P, Gerken J, Schweer T, Yarza P</w:t>
+      </w:r>
+      <w:r>
+        <w:t xml:space="preserve"> </w:t>
+      </w:r>
+      <w:r>
+        <w:rPr>
+          <w:i/>
+        </w:rPr>
+        <w:t xml:space="preserve">et al.</w:t>
+      </w:r>
+      <w:r>
+        <w:t xml:space="preserve"> </w:t>
+      </w:r>
+      <w:r>
+        <w:t xml:space="preserve">(2013). The SILVA ribosomal RNA gene database project: improved data processing and web-based tools.</w:t>
+      </w:r>
+      <w:r>
+        <w:t xml:space="preserve"> </w:t>
+      </w:r>
+      <w:r>
+        <w:rPr>
+          <w:i/>
+        </w:rPr>
+        <w:t xml:space="preserve">Nucleic Acids Research</w:t>
+      </w:r>
+      <w:r>
+        <w:t xml:space="preserve"> </w:t>
+      </w:r>
+      <w:r>
+        <w:rPr>
+          <w:b/>
+        </w:rPr>
+        <w:t xml:space="preserve">41</w:t>
+      </w:r>
+      <w:r>
+        <w:t xml:space="preserve">: D590–D596.</w:t>
       </w:r>
     </w:p>
     <w:p>
@@ -2650,7 +3347,7 @@
     </w:lvl>
   </w:abstractNum>
   <w:abstractNum w:abstractNumId="990">
-    <w:nsid w:val="ca267008"/>
+    <w:nsid w:val="9793a3fb"/>
     <w:multiLevelType w:val="multilevel"/>
     <w:lvl w:ilvl="0">
       <w:numFmt w:val="bullet"/>

</xml_diff>